<commit_message>
[切版] SASS webpack 安裝流程 1.修改sass webpack 文件
</commit_message>
<xml_diff>
--- a/doc/webPackSass安裝流程.docx
+++ b/doc/webPackSass安裝流程.docx
@@ -5,7 +5,7 @@
     <w:p>
       <w:pPr>
         <w:rPr>
-          <w:rFonts w:ascii="Microsoft JhengHei" w:eastAsia="Microsoft JhengHei" w:hAnsi="Microsoft JhengHei" w:hint="eastAsia"/>
+          <w:rFonts w:ascii="Microsoft JhengHei" w:eastAsia="Microsoft JhengHei" w:hAnsi="Microsoft JhengHei"/>
         </w:rPr>
       </w:pPr>
       <w:r>
@@ -93,18 +93,37 @@
       <w:r>
         <w:rPr>
           <w:rFonts w:ascii="Microsoft JhengHei" w:eastAsia="Microsoft JhengHei" w:hAnsi="Microsoft JhengHei"/>
+        </w:rPr>
+        <w:t>#Code</w:t>
+      </w:r>
+    </w:p>
+    <w:p>
+      <w:pPr>
+        <w:pStyle w:val="a3"/>
+        <w:numPr>
+          <w:ilvl w:val="0"/>
+          <w:numId w:val="1"/>
+        </w:numPr>
+        <w:ind w:leftChars="0"/>
+        <w:rPr>
+          <w:rFonts w:ascii="Microsoft JhengHei" w:eastAsia="Microsoft JhengHei" w:hAnsi="Microsoft JhengHei" w:hint="eastAsia"/>
+          <w:color w:val="000000" w:themeColor="text1"/>
+        </w:rPr>
+      </w:pPr>
+      <w:r>
+        <w:rPr>
           <w:noProof/>
         </w:rPr>
         <mc:AlternateContent>
           <mc:Choice Requires="wps">
             <w:drawing>
-              <wp:anchor distT="0" distB="0" distL="114300" distR="114300" simplePos="0" relativeHeight="251659264" behindDoc="0" locked="0" layoutInCell="1" allowOverlap="1" wp14:anchorId="7495584E" wp14:editId="109E608C">
+              <wp:anchor distT="0" distB="0" distL="114300" distR="114300" simplePos="0" relativeHeight="251659264" behindDoc="0" locked="0" layoutInCell="1" allowOverlap="1" wp14:anchorId="7495584E" wp14:editId="799D64EF">
                 <wp:simplePos x="0" y="0"/>
                 <wp:positionH relativeFrom="column">
-                  <wp:posOffset>-16510</wp:posOffset>
+                  <wp:posOffset>-19050</wp:posOffset>
                 </wp:positionH>
                 <wp:positionV relativeFrom="paragraph">
-                  <wp:posOffset>583565</wp:posOffset>
+                  <wp:posOffset>706755</wp:posOffset>
                 </wp:positionV>
                 <wp:extent cx="5942330" cy="883920"/>
                 <wp:effectExtent l="0" t="0" r="26670" b="30480"/>
@@ -164,7 +183,43 @@
                                 <w:color w:val="FFFFFF" w:themeColor="background1"/>
                                 <w:highlight w:val="black"/>
                               </w:rPr>
-                              <w:t>$npm install css-loader style-loader --save-dev</w:t>
+                              <w:t>$</w:t>
+                            </w:r>
+                            <w:proofErr w:type="spellStart"/>
+                            <w:r>
+                              <w:rPr>
+                                <w:rFonts w:ascii="Arial" w:eastAsia="Microsoft JhengHei" w:hAnsi="Arial" w:cs="Arial"/>
+                                <w:color w:val="FFFFFF" w:themeColor="background1"/>
+                                <w:highlight w:val="black"/>
+                              </w:rPr>
+                              <w:t>npm</w:t>
+                            </w:r>
+                            <w:proofErr w:type="spellEnd"/>
+                            <w:r>
+                              <w:rPr>
+                                <w:rFonts w:ascii="Arial" w:eastAsia="Microsoft JhengHei" w:hAnsi="Arial" w:cs="Arial"/>
+                                <w:color w:val="FFFFFF" w:themeColor="background1"/>
+                                <w:highlight w:val="black"/>
+                              </w:rPr>
+                              <w:t xml:space="preserve"> install </w:t>
+                            </w:r>
+                            <w:proofErr w:type="spellStart"/>
+                            <w:r>
+                              <w:rPr>
+                                <w:rFonts w:ascii="Arial" w:eastAsia="Microsoft JhengHei" w:hAnsi="Arial" w:cs="Arial"/>
+                                <w:color w:val="FFFFFF" w:themeColor="background1"/>
+                                <w:highlight w:val="black"/>
+                              </w:rPr>
+                              <w:t>css</w:t>
+                            </w:r>
+                            <w:proofErr w:type="spellEnd"/>
+                            <w:r>
+                              <w:rPr>
+                                <w:rFonts w:ascii="Arial" w:eastAsia="Microsoft JhengHei" w:hAnsi="Arial" w:cs="Arial"/>
+                                <w:color w:val="FFFFFF" w:themeColor="background1"/>
+                                <w:highlight w:val="black"/>
+                              </w:rPr>
+                              <w:t>-loader style-loader --save-dev</w:t>
                             </w:r>
                           </w:p>
                           <w:p>
@@ -184,7 +239,27 @@
                                 <w:kern w:val="0"/>
                                 <w:highlight w:val="black"/>
                               </w:rPr>
-                              <w:t>$npm install</w:t>
+                              <w:t>$</w:t>
+                            </w:r>
+                            <w:proofErr w:type="spellStart"/>
+                            <w:r>
+                              <w:rPr>
+                                <w:rFonts w:ascii="Arial" w:eastAsia="Microsoft JhengHei" w:hAnsi="Arial" w:cs="Arial"/>
+                                <w:color w:val="FFFFFF" w:themeColor="background1"/>
+                                <w:kern w:val="0"/>
+                                <w:highlight w:val="black"/>
+                              </w:rPr>
+                              <w:t>npm</w:t>
+                            </w:r>
+                            <w:proofErr w:type="spellEnd"/>
+                            <w:r>
+                              <w:rPr>
+                                <w:rFonts w:ascii="Arial" w:eastAsia="Microsoft JhengHei" w:hAnsi="Arial" w:cs="Arial"/>
+                                <w:color w:val="FFFFFF" w:themeColor="background1"/>
+                                <w:kern w:val="0"/>
+                                <w:highlight w:val="black"/>
+                              </w:rPr>
+                              <w:t xml:space="preserve"> install</w:t>
                             </w:r>
                             <w:r>
                               <w:rPr>
@@ -203,7 +278,27 @@
                                 <w:kern w:val="0"/>
                                 <w:highlight w:val="black"/>
                               </w:rPr>
-                              <w:t>sass-loader node-sass extract-text-webpack-plugin --save-dev</w:t>
+                              <w:t>sass-loader node-sass extract-text-</w:t>
+                            </w:r>
+                            <w:proofErr w:type="spellStart"/>
+                            <w:r>
+                              <w:rPr>
+                                <w:rFonts w:ascii="Arial" w:eastAsia="Microsoft JhengHei" w:hAnsi="Arial" w:cs="Arial"/>
+                                <w:color w:val="FFFFFF" w:themeColor="background1"/>
+                                <w:kern w:val="0"/>
+                                <w:highlight w:val="black"/>
+                              </w:rPr>
+                              <w:t>webpack</w:t>
+                            </w:r>
+                            <w:proofErr w:type="spellEnd"/>
+                            <w:r>
+                              <w:rPr>
+                                <w:rFonts w:ascii="Arial" w:eastAsia="Microsoft JhengHei" w:hAnsi="Arial" w:cs="Arial"/>
+                                <w:color w:val="FFFFFF" w:themeColor="background1"/>
+                                <w:kern w:val="0"/>
+                                <w:highlight w:val="black"/>
+                              </w:rPr>
+                              <w:t>-plugin --save-dev</w:t>
                             </w:r>
                           </w:p>
                           <w:p>
@@ -219,7 +314,43 @@
                                 <w:color w:val="FFFFFF" w:themeColor="background1"/>
                                 <w:highlight w:val="black"/>
                               </w:rPr>
-                              <w:t>$npm install compass=mixins –save-dev</w:t>
+                              <w:t>$</w:t>
+                            </w:r>
+                            <w:proofErr w:type="spellStart"/>
+                            <w:r>
+                              <w:rPr>
+                                <w:rFonts w:ascii="Arial" w:eastAsia="Microsoft JhengHei" w:hAnsi="Arial" w:cs="Arial"/>
+                                <w:color w:val="FFFFFF" w:themeColor="background1"/>
+                                <w:highlight w:val="black"/>
+                              </w:rPr>
+                              <w:t>npm</w:t>
+                            </w:r>
+                            <w:proofErr w:type="spellEnd"/>
+                            <w:r>
+                              <w:rPr>
+                                <w:rFonts w:ascii="Arial" w:eastAsia="Microsoft JhengHei" w:hAnsi="Arial" w:cs="Arial"/>
+                                <w:color w:val="FFFFFF" w:themeColor="background1"/>
+                                <w:highlight w:val="black"/>
+                              </w:rPr>
+                              <w:t xml:space="preserve"> install compass=</w:t>
+                            </w:r>
+                            <w:proofErr w:type="spellStart"/>
+                            <w:r>
+                              <w:rPr>
+                                <w:rFonts w:ascii="Arial" w:eastAsia="Microsoft JhengHei" w:hAnsi="Arial" w:cs="Arial"/>
+                                <w:color w:val="FFFFFF" w:themeColor="background1"/>
+                                <w:highlight w:val="black"/>
+                              </w:rPr>
+                              <w:t>mixins</w:t>
+                            </w:r>
+                            <w:proofErr w:type="spellEnd"/>
+                            <w:r>
+                              <w:rPr>
+                                <w:rFonts w:ascii="Arial" w:eastAsia="Microsoft JhengHei" w:hAnsi="Arial" w:cs="Arial"/>
+                                <w:color w:val="FFFFFF" w:themeColor="background1"/>
+                                <w:highlight w:val="black"/>
+                              </w:rPr>
+                              <w:t xml:space="preserve"> –save-dev</w:t>
                             </w:r>
                           </w:p>
                           <w:p>
@@ -252,7 +383,7 @@
           </mc:Choice>
           <mc:Fallback>
             <w:pict>
-              <v:rect w14:anchorId="7495584E" id="矩形 6" o:spid="_x0000_s1026" style="position:absolute;margin-left:-1.3pt;margin-top:45.95pt;width:467.9pt;height:69.6pt;z-index:251659264;visibility:visible;mso-wrap-style:square;mso-width-percent:0;mso-height-percent:0;mso-wrap-distance-left:9pt;mso-wrap-distance-top:0;mso-wrap-distance-right:9pt;mso-wrap-distance-bottom:0;mso-position-horizontal:absolute;mso-position-horizontal-relative:text;mso-position-vertical:absolute;mso-position-vertical-relative:text;mso-width-percent:0;mso-height-percent:0;mso-width-relative:margin;mso-height-relative:margin;v-text-anchor:middle" o:gfxdata="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" fillcolor="black [3200]" strokecolor="black [1600]" strokeweight="1pt">
+              <v:rect w14:anchorId="7495584E" id="矩形 6" o:spid="_x0000_s1026" style="position:absolute;left:0;text-align:left;margin-left:-1.5pt;margin-top:55.65pt;width:467.9pt;height:69.6pt;z-index:251659264;visibility:visible;mso-wrap-style:square;mso-width-percent:0;mso-height-percent:0;mso-wrap-distance-left:9pt;mso-wrap-distance-top:0;mso-wrap-distance-right:9pt;mso-wrap-distance-bottom:0;mso-position-horizontal:absolute;mso-position-horizontal-relative:text;mso-position-vertical:absolute;mso-position-vertical-relative:text;mso-width-percent:0;mso-height-percent:0;mso-width-relative:margin;mso-height-relative:margin;v-text-anchor:middle" o:gfxdata="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" fillcolor="black [3200]" strokecolor="black [1600]" strokeweight="1pt">
                 <v:textbox>
                   <w:txbxContent>
                     <w:p>
@@ -269,7 +400,43 @@
                           <w:color w:val="FFFFFF" w:themeColor="background1"/>
                           <w:highlight w:val="black"/>
                         </w:rPr>
-                        <w:t>$npm install css-loader style-loader --save-dev</w:t>
+                        <w:t>$</w:t>
+                      </w:r>
+                      <w:proofErr w:type="spellStart"/>
+                      <w:r>
+                        <w:rPr>
+                          <w:rFonts w:ascii="Arial" w:eastAsia="Microsoft JhengHei" w:hAnsi="Arial" w:cs="Arial"/>
+                          <w:color w:val="FFFFFF" w:themeColor="background1"/>
+                          <w:highlight w:val="black"/>
+                        </w:rPr>
+                        <w:t>npm</w:t>
+                      </w:r>
+                      <w:proofErr w:type="spellEnd"/>
+                      <w:r>
+                        <w:rPr>
+                          <w:rFonts w:ascii="Arial" w:eastAsia="Microsoft JhengHei" w:hAnsi="Arial" w:cs="Arial"/>
+                          <w:color w:val="FFFFFF" w:themeColor="background1"/>
+                          <w:highlight w:val="black"/>
+                        </w:rPr>
+                        <w:t xml:space="preserve"> install </w:t>
+                      </w:r>
+                      <w:proofErr w:type="spellStart"/>
+                      <w:r>
+                        <w:rPr>
+                          <w:rFonts w:ascii="Arial" w:eastAsia="Microsoft JhengHei" w:hAnsi="Arial" w:cs="Arial"/>
+                          <w:color w:val="FFFFFF" w:themeColor="background1"/>
+                          <w:highlight w:val="black"/>
+                        </w:rPr>
+                        <w:t>css</w:t>
+                      </w:r>
+                      <w:proofErr w:type="spellEnd"/>
+                      <w:r>
+                        <w:rPr>
+                          <w:rFonts w:ascii="Arial" w:eastAsia="Microsoft JhengHei" w:hAnsi="Arial" w:cs="Arial"/>
+                          <w:color w:val="FFFFFF" w:themeColor="background1"/>
+                          <w:highlight w:val="black"/>
+                        </w:rPr>
+                        <w:t>-loader style-loader --save-dev</w:t>
                       </w:r>
                     </w:p>
                     <w:p>
@@ -289,7 +456,27 @@
                           <w:kern w:val="0"/>
                           <w:highlight w:val="black"/>
                         </w:rPr>
-                        <w:t>$npm install</w:t>
+                        <w:t>$</w:t>
+                      </w:r>
+                      <w:proofErr w:type="spellStart"/>
+                      <w:r>
+                        <w:rPr>
+                          <w:rFonts w:ascii="Arial" w:eastAsia="Microsoft JhengHei" w:hAnsi="Arial" w:cs="Arial"/>
+                          <w:color w:val="FFFFFF" w:themeColor="background1"/>
+                          <w:kern w:val="0"/>
+                          <w:highlight w:val="black"/>
+                        </w:rPr>
+                        <w:t>npm</w:t>
+                      </w:r>
+                      <w:proofErr w:type="spellEnd"/>
+                      <w:r>
+                        <w:rPr>
+                          <w:rFonts w:ascii="Arial" w:eastAsia="Microsoft JhengHei" w:hAnsi="Arial" w:cs="Arial"/>
+                          <w:color w:val="FFFFFF" w:themeColor="background1"/>
+                          <w:kern w:val="0"/>
+                          <w:highlight w:val="black"/>
+                        </w:rPr>
+                        <w:t xml:space="preserve"> install</w:t>
                       </w:r>
                       <w:r>
                         <w:rPr>
@@ -308,7 +495,27 @@
                           <w:kern w:val="0"/>
                           <w:highlight w:val="black"/>
                         </w:rPr>
-                        <w:t>sass-loader node-sass extract-text-webpack-plugin --save-dev</w:t>
+                        <w:t>sass-loader node-sass extract-text-</w:t>
+                      </w:r>
+                      <w:proofErr w:type="spellStart"/>
+                      <w:r>
+                        <w:rPr>
+                          <w:rFonts w:ascii="Arial" w:eastAsia="Microsoft JhengHei" w:hAnsi="Arial" w:cs="Arial"/>
+                          <w:color w:val="FFFFFF" w:themeColor="background1"/>
+                          <w:kern w:val="0"/>
+                          <w:highlight w:val="black"/>
+                        </w:rPr>
+                        <w:t>webpack</w:t>
+                      </w:r>
+                      <w:proofErr w:type="spellEnd"/>
+                      <w:r>
+                        <w:rPr>
+                          <w:rFonts w:ascii="Arial" w:eastAsia="Microsoft JhengHei" w:hAnsi="Arial" w:cs="Arial"/>
+                          <w:color w:val="FFFFFF" w:themeColor="background1"/>
+                          <w:kern w:val="0"/>
+                          <w:highlight w:val="black"/>
+                        </w:rPr>
+                        <w:t>-plugin --save-dev</w:t>
                       </w:r>
                     </w:p>
                     <w:p>
@@ -324,7 +531,43 @@
                           <w:color w:val="FFFFFF" w:themeColor="background1"/>
                           <w:highlight w:val="black"/>
                         </w:rPr>
-                        <w:t>$npm install compass=mixins –save-dev</w:t>
+                        <w:t>$</w:t>
+                      </w:r>
+                      <w:proofErr w:type="spellStart"/>
+                      <w:r>
+                        <w:rPr>
+                          <w:rFonts w:ascii="Arial" w:eastAsia="Microsoft JhengHei" w:hAnsi="Arial" w:cs="Arial"/>
+                          <w:color w:val="FFFFFF" w:themeColor="background1"/>
+                          <w:highlight w:val="black"/>
+                        </w:rPr>
+                        <w:t>npm</w:t>
+                      </w:r>
+                      <w:proofErr w:type="spellEnd"/>
+                      <w:r>
+                        <w:rPr>
+                          <w:rFonts w:ascii="Arial" w:eastAsia="Microsoft JhengHei" w:hAnsi="Arial" w:cs="Arial"/>
+                          <w:color w:val="FFFFFF" w:themeColor="background1"/>
+                          <w:highlight w:val="black"/>
+                        </w:rPr>
+                        <w:t xml:space="preserve"> install compass=</w:t>
+                      </w:r>
+                      <w:proofErr w:type="spellStart"/>
+                      <w:r>
+                        <w:rPr>
+                          <w:rFonts w:ascii="Arial" w:eastAsia="Microsoft JhengHei" w:hAnsi="Arial" w:cs="Arial"/>
+                          <w:color w:val="FFFFFF" w:themeColor="background1"/>
+                          <w:highlight w:val="black"/>
+                        </w:rPr>
+                        <w:t>mixins</w:t>
+                      </w:r>
+                      <w:proofErr w:type="spellEnd"/>
+                      <w:r>
+                        <w:rPr>
+                          <w:rFonts w:ascii="Arial" w:eastAsia="Microsoft JhengHei" w:hAnsi="Arial" w:cs="Arial"/>
+                          <w:color w:val="FFFFFF" w:themeColor="background1"/>
+                          <w:highlight w:val="black"/>
+                        </w:rPr>
+                        <w:t xml:space="preserve"> –save-dev</w:t>
                       </w:r>
                     </w:p>
                     <w:p>
@@ -345,30 +588,123 @@
       </w:r>
       <w:r>
         <w:rPr>
-          <w:rFonts w:ascii="Microsoft JhengHei" w:eastAsia="Microsoft JhengHei" w:hAnsi="Microsoft JhengHei"/>
-        </w:rPr>
-        <w:t>#</w:t>
-      </w:r>
-      <w:r>
-        <w:rPr>
-          <w:rFonts w:ascii="Microsoft JhengHei" w:eastAsia="Microsoft JhengHei" w:hAnsi="Microsoft JhengHei"/>
-        </w:rPr>
-        <w:t>Code</w:t>
+          <w:rFonts w:ascii="Microsoft JhengHei" w:eastAsia="Microsoft JhengHei" w:hAnsi="Microsoft JhengHei" w:hint="eastAsia"/>
+          <w:color w:val="000000" w:themeColor="text1"/>
+        </w:rPr>
+        <w:t>先</w:t>
+      </w:r>
+      <w:proofErr w:type="spellStart"/>
+      <w:r>
+        <w:rPr>
+          <w:rFonts w:ascii="Microsoft JhengHei" w:eastAsia="Microsoft JhengHei" w:hAnsi="Microsoft JhengHei"/>
+          <w:color w:val="000000" w:themeColor="text1"/>
+        </w:rPr>
+        <w:t>npm</w:t>
+      </w:r>
+      <w:proofErr w:type="spellEnd"/>
+      <w:r>
+        <w:rPr>
+          <w:rFonts w:ascii="Microsoft JhengHei" w:eastAsia="Microsoft JhengHei" w:hAnsi="Microsoft JhengHei" w:hint="eastAsia"/>
+          <w:color w:val="000000" w:themeColor="text1"/>
+        </w:rPr>
+        <w:t>這幾項</w:t>
       </w:r>
     </w:p>
     <w:p>
       <w:pPr>
         <w:rPr>
           <w:rFonts w:ascii="Microsoft JhengHei" w:eastAsia="Microsoft JhengHei" w:hAnsi="Microsoft JhengHei"/>
-          <w:color w:val="000000" w:themeColor="text1"/>
-        </w:rPr>
-      </w:pPr>
-      <w:r>
-        <w:rPr>
-          <w:rFonts w:ascii="Microsoft JhengHei" w:eastAsia="Microsoft JhengHei" w:hAnsi="Microsoft JhengHei"/>
-          <w:color w:val="000000" w:themeColor="text1"/>
-        </w:rPr>
-        <w:t>1.</w:t>
+        </w:rPr>
+      </w:pPr>
+      <w:r>
+        <w:rPr>
+          <w:rFonts w:ascii="Microsoft JhengHei" w:eastAsia="Microsoft JhengHei" w:hAnsi="Microsoft JhengHei" w:hint="eastAsia"/>
+        </w:rPr>
+        <w:t>備註</w:t>
+      </w:r>
+      <w:r>
+        <w:rPr>
+          <w:rFonts w:ascii="Microsoft JhengHei" w:eastAsia="Microsoft JhengHei" w:hAnsi="Microsoft JhengHei"/>
+        </w:rPr>
+        <w:t>:</w:t>
+      </w:r>
+      <w:r>
+        <w:rPr>
+          <w:rFonts w:ascii="Microsoft JhengHei" w:eastAsia="Microsoft JhengHei" w:hAnsi="Microsoft JhengHei"/>
+        </w:rPr>
+        <w:t>[</w:t>
+      </w:r>
+      <w:r>
+        <w:rPr>
+          <w:rFonts w:ascii="Microsoft JhengHei" w:eastAsia="Microsoft JhengHei" w:hAnsi="Microsoft JhengHei" w:hint="eastAsia"/>
+        </w:rPr>
+        <w:t>在</w:t>
+      </w:r>
+      <w:proofErr w:type="spellStart"/>
+      <w:r>
+        <w:rPr>
+          <w:rFonts w:ascii="Microsoft JhengHei" w:eastAsia="Microsoft JhengHei" w:hAnsi="Microsoft JhengHei"/>
+        </w:rPr>
+        <w:t>package.json</w:t>
+      </w:r>
+      <w:proofErr w:type="spellEnd"/>
+      <w:r>
+        <w:rPr>
+          <w:rFonts w:ascii="Microsoft JhengHei" w:eastAsia="Microsoft JhengHei" w:hAnsi="Microsoft JhengHei"/>
+        </w:rPr>
+        <w:t xml:space="preserve"> </w:t>
+      </w:r>
+      <w:r>
+        <w:rPr>
+          <w:rFonts w:ascii="Microsoft JhengHei" w:eastAsia="Microsoft JhengHei" w:hAnsi="Microsoft JhengHei" w:hint="eastAsia"/>
+        </w:rPr>
+        <w:t>新增的</w:t>
+      </w:r>
+      <w:r>
+        <w:rPr>
+          <w:rFonts w:ascii="Microsoft JhengHei" w:eastAsia="Microsoft JhengHei" w:hAnsi="Microsoft JhengHei"/>
+        </w:rPr>
+        <w:t>plugin(1. Sass-loader 2. Compass-</w:t>
+      </w:r>
+      <w:proofErr w:type="spellStart"/>
+      <w:r>
+        <w:rPr>
+          <w:rFonts w:ascii="Microsoft JhengHei" w:eastAsia="Microsoft JhengHei" w:hAnsi="Microsoft JhengHei"/>
+        </w:rPr>
+        <w:t>mixins</w:t>
+      </w:r>
+      <w:proofErr w:type="spellEnd"/>
+      <w:r>
+        <w:rPr>
+          <w:rFonts w:ascii="Microsoft JhengHei" w:eastAsia="Microsoft JhengHei" w:hAnsi="Microsoft JhengHei"/>
+        </w:rPr>
+        <w:t xml:space="preserve">  3.extract-text-webpack-plugin 4.node-sass)  &amp;&amp; </w:t>
+      </w:r>
+      <w:proofErr w:type="spellStart"/>
+      <w:r>
+        <w:rPr>
+          <w:rFonts w:ascii="Microsoft JhengHei" w:eastAsia="Microsoft JhengHei" w:hAnsi="Microsoft JhengHei"/>
+        </w:rPr>
+        <w:t>webpack</w:t>
+      </w:r>
+      <w:proofErr w:type="spellEnd"/>
+      <w:r>
+        <w:rPr>
+          <w:rFonts w:ascii="Microsoft JhengHei" w:eastAsia="Microsoft JhengHei" w:hAnsi="Microsoft JhengHei"/>
+        </w:rPr>
+        <w:t xml:space="preserve"> </w:t>
+      </w:r>
+      <w:r>
+        <w:rPr>
+          <w:rFonts w:ascii="Microsoft JhengHei" w:eastAsia="Microsoft JhengHei" w:hAnsi="Microsoft JhengHei" w:hint="eastAsia"/>
+        </w:rPr>
+        <w:t>的版本變成</w:t>
+      </w:r>
+      <w:r>
+        <w:rPr>
+          <w:rFonts w:ascii="Microsoft JhengHei" w:eastAsia="Microsoft JhengHei" w:hAnsi="Microsoft JhengHei"/>
+        </w:rPr>
+        <w:t>^3.3.0]</w:t>
       </w:r>
     </w:p>
     <w:p>
@@ -381,75 +717,14 @@
         <w:rPr>
           <w:rFonts w:ascii="Microsoft JhengHei" w:eastAsia="Microsoft JhengHei" w:hAnsi="Microsoft JhengHei" w:hint="eastAsia"/>
         </w:rPr>
-        <w:t>備註</w:t>
-      </w:r>
-      <w:r>
-        <w:rPr>
-          <w:rFonts w:ascii="Microsoft JhengHei" w:eastAsia="Microsoft JhengHei" w:hAnsi="Microsoft JhengHei"/>
-        </w:rPr>
-        <w:t>:</w:t>
-      </w:r>
-      <w:r>
-        <w:rPr>
-          <w:rFonts w:ascii="Microsoft JhengHei" w:eastAsia="Microsoft JhengHei" w:hAnsi="Microsoft JhengHei"/>
-        </w:rPr>
-        <w:t>[</w:t>
-      </w:r>
-      <w:r>
-        <w:rPr>
-          <w:rFonts w:ascii="Microsoft JhengHei" w:eastAsia="Microsoft JhengHei" w:hAnsi="Microsoft JhengHei" w:hint="eastAsia"/>
-        </w:rPr>
-        <w:t>在</w:t>
-      </w:r>
-      <w:r>
-        <w:rPr>
-          <w:rFonts w:ascii="Microsoft JhengHei" w:eastAsia="Microsoft JhengHei" w:hAnsi="Microsoft JhengHei"/>
-        </w:rPr>
-        <w:t xml:space="preserve">package.json </w:t>
-      </w:r>
-      <w:r>
-        <w:rPr>
-          <w:rFonts w:ascii="Microsoft JhengHei" w:eastAsia="Microsoft JhengHei" w:hAnsi="Microsoft JhengHei" w:hint="eastAsia"/>
-        </w:rPr>
-        <w:t>新增的</w:t>
-      </w:r>
-      <w:r>
-        <w:rPr>
-          <w:rFonts w:ascii="Microsoft JhengHei" w:eastAsia="Microsoft JhengHei" w:hAnsi="Microsoft JhengHei"/>
-        </w:rPr>
-        <w:t xml:space="preserve">plugin(1. Sass-loader 2. Compass-mixins  3.extract-text-webpack-plugin 4.node-sass)  &amp;&amp; webpack </w:t>
-      </w:r>
-      <w:r>
-        <w:rPr>
-          <w:rFonts w:ascii="Microsoft JhengHei" w:eastAsia="Microsoft JhengHei" w:hAnsi="Microsoft JhengHei" w:hint="eastAsia"/>
-        </w:rPr>
-        <w:t>的版本變成</w:t>
-      </w:r>
-      <w:r>
-        <w:rPr>
-          <w:rFonts w:ascii="Microsoft JhengHei" w:eastAsia="Microsoft JhengHei" w:hAnsi="Microsoft JhengHei"/>
-        </w:rPr>
-        <w:t>^3.3.0]</w:t>
+        <w:lastRenderedPageBreak/>
+        <w:t>圖片</w:t>
       </w:r>
     </w:p>
     <w:p>
       <w:pPr>
         <w:rPr>
-          <w:rFonts w:ascii="Microsoft JhengHei" w:eastAsia="Microsoft JhengHei" w:hAnsi="Microsoft JhengHei" w:hint="eastAsia"/>
-        </w:rPr>
-      </w:pPr>
-      <w:r>
-        <w:rPr>
-          <w:rFonts w:ascii="Microsoft JhengHei" w:eastAsia="Microsoft JhengHei" w:hAnsi="Microsoft JhengHei" w:hint="eastAsia"/>
-        </w:rPr>
-        <w:lastRenderedPageBreak/>
-        <w:t>圖片</w:t>
-      </w:r>
-    </w:p>
-    <w:p>
-      <w:pPr>
-        <w:rPr>
-          <w:rFonts w:ascii="Microsoft JhengHei" w:eastAsia="Microsoft JhengHei" w:hAnsi="Microsoft JhengHei" w:hint="eastAsia"/>
+          <w:rFonts w:ascii="Microsoft JhengHei" w:eastAsia="Microsoft JhengHei" w:hAnsi="Microsoft JhengHei"/>
         </w:rPr>
       </w:pPr>
       <w:r>
@@ -473,7 +748,7 @@
                     <pic:cNvPicPr/>
                   </pic:nvPicPr>
                   <pic:blipFill>
-                    <a:blip r:embed="rId4" cstate="print">
+                    <a:blip r:embed="rId5" cstate="print">
                       <a:extLst>
                         <a:ext uri="{28A0092B-C50C-407E-A947-70E740481C1C}">
                           <a14:useLocalDpi xmlns:a14="http://schemas.microsoft.com/office/drawing/2010/main" val="0"/>
@@ -511,20 +786,104 @@
           <w:rFonts w:ascii="Microsoft JhengHei" w:eastAsia="Microsoft JhengHei" w:hAnsi="Microsoft JhengHei"/>
         </w:rPr>
         <w:br/>
-        <w:t>- 2. 修改 src/js/main.js(範例使用：src/admin/prgPropsSetup/main.js)中加入 import css設定</w:t>
+        <w:t xml:space="preserve">- 2. 修改 </w:t>
+      </w:r>
+      <w:proofErr w:type="spellStart"/>
+      <w:r>
+        <w:rPr>
+          <w:rFonts w:ascii="Microsoft JhengHei" w:eastAsia="Microsoft JhengHei" w:hAnsi="Microsoft JhengHei"/>
+        </w:rPr>
+        <w:t>src</w:t>
+      </w:r>
+      <w:proofErr w:type="spellEnd"/>
+      <w:r>
+        <w:rPr>
+          <w:rFonts w:ascii="Microsoft JhengHei" w:eastAsia="Microsoft JhengHei" w:hAnsi="Microsoft JhengHei"/>
+        </w:rPr>
+        <w:t>/</w:t>
+      </w:r>
+      <w:proofErr w:type="spellStart"/>
+      <w:r>
+        <w:rPr>
+          <w:rFonts w:ascii="Microsoft JhengHei" w:eastAsia="Microsoft JhengHei" w:hAnsi="Microsoft JhengHei"/>
+        </w:rPr>
+        <w:t>js</w:t>
+      </w:r>
+      <w:proofErr w:type="spellEnd"/>
+      <w:r>
+        <w:rPr>
+          <w:rFonts w:ascii="Microsoft JhengHei" w:eastAsia="Microsoft JhengHei" w:hAnsi="Microsoft JhengHei"/>
+        </w:rPr>
+        <w:t>/main.js(範例使用：</w:t>
+      </w:r>
+      <w:proofErr w:type="spellStart"/>
+      <w:r>
+        <w:rPr>
+          <w:rFonts w:ascii="Microsoft JhengHei" w:eastAsia="Microsoft JhengHei" w:hAnsi="Microsoft JhengHei"/>
+        </w:rPr>
+        <w:t>src</w:t>
+      </w:r>
+      <w:proofErr w:type="spellEnd"/>
+      <w:r>
+        <w:rPr>
+          <w:rFonts w:ascii="Microsoft JhengHei" w:eastAsia="Microsoft JhengHei" w:hAnsi="Microsoft JhengHei"/>
+        </w:rPr>
+        <w:t>/admin/</w:t>
+      </w:r>
+      <w:proofErr w:type="spellStart"/>
+      <w:r>
+        <w:rPr>
+          <w:rFonts w:ascii="Microsoft JhengHei" w:eastAsia="Microsoft JhengHei" w:hAnsi="Microsoft JhengHei"/>
+        </w:rPr>
+        <w:t>prgPropsSetup</w:t>
+      </w:r>
+      <w:proofErr w:type="spellEnd"/>
+      <w:r>
+        <w:rPr>
+          <w:rFonts w:ascii="Microsoft JhengHei" w:eastAsia="Microsoft JhengHei" w:hAnsi="Microsoft JhengHei"/>
+        </w:rPr>
+        <w:t xml:space="preserve">/main.js)中加入 import </w:t>
+      </w:r>
+      <w:proofErr w:type="spellStart"/>
+      <w:r>
+        <w:rPr>
+          <w:rFonts w:ascii="Microsoft JhengHei" w:eastAsia="Microsoft JhengHei" w:hAnsi="Microsoft JhengHei"/>
+        </w:rPr>
+        <w:t>css</w:t>
+      </w:r>
+      <w:proofErr w:type="spellEnd"/>
+      <w:r>
+        <w:rPr>
+          <w:rFonts w:ascii="Microsoft JhengHei" w:eastAsia="Microsoft JhengHei" w:hAnsi="Microsoft JhengHei"/>
+        </w:rPr>
+        <w:t>設定</w:t>
       </w:r>
       <w:r>
         <w:rPr>
           <w:rFonts w:ascii="Microsoft JhengHei" w:eastAsia="Microsoft JhengHei" w:hAnsi="Microsoft JhengHei"/>
         </w:rPr>
         <w:br/>
-        <w:t>- 3. import '../../../sass/style.sass'; //要import的路徑</w:t>
+        <w:t>- 3. import '../../../sass/</w:t>
+      </w:r>
+      <w:proofErr w:type="spellStart"/>
+      <w:r>
+        <w:rPr>
+          <w:rFonts w:ascii="Microsoft JhengHei" w:eastAsia="Microsoft JhengHei" w:hAnsi="Microsoft JhengHei"/>
+        </w:rPr>
+        <w:t>style.sass</w:t>
+      </w:r>
+      <w:proofErr w:type="spellEnd"/>
+      <w:r>
+        <w:rPr>
+          <w:rFonts w:ascii="Microsoft JhengHei" w:eastAsia="Microsoft JhengHei" w:hAnsi="Microsoft JhengHei"/>
+        </w:rPr>
+        <w:t>'; //要import的路徑</w:t>
       </w:r>
     </w:p>
     <w:p>
       <w:pPr>
         <w:rPr>
-          <w:rFonts w:ascii="Microsoft JhengHei" w:eastAsia="Microsoft JhengHei" w:hAnsi="Microsoft JhengHei" w:hint="eastAsia"/>
+          <w:rFonts w:ascii="Microsoft JhengHei" w:eastAsia="Microsoft JhengHei" w:hAnsi="Microsoft JhengHei"/>
         </w:rPr>
       </w:pPr>
       <w:r>
@@ -550,7 +909,7 @@
                     </pic:cNvPicPr>
                   </pic:nvPicPr>
                   <pic:blipFill>
-                    <a:blip r:embed="rId5">
+                    <a:blip r:embed="rId6">
                       <a:extLst>
                         <a:ext uri="{28A0092B-C50C-407E-A947-70E740481C1C}">
                           <a14:useLocalDpi xmlns:a14="http://schemas.microsoft.com/office/drawing/2010/main" val="0"/>
@@ -585,7 +944,7 @@
     <w:p>
       <w:pPr>
         <w:rPr>
-          <w:rFonts w:ascii="Microsoft JhengHei" w:eastAsia="Microsoft JhengHei" w:hAnsi="Microsoft JhengHei" w:hint="eastAsia"/>
+          <w:rFonts w:ascii="Microsoft JhengHei" w:eastAsia="Microsoft JhengHei" w:hAnsi="Microsoft JhengHei"/>
         </w:rPr>
       </w:pPr>
     </w:p>
@@ -629,6 +988,19 @@
     </w:p>
     <w:p>
       <w:pPr>
+        <w:rPr>
+          <w:rFonts w:ascii="Microsoft JhengHei" w:eastAsia="Microsoft JhengHei" w:hAnsi="Microsoft JhengHei" w:hint="eastAsia"/>
+        </w:rPr>
+      </w:pPr>
+      <w:r>
+        <w:rPr>
+          <w:rFonts w:ascii="Microsoft JhengHei" w:eastAsia="Microsoft JhengHei" w:hAnsi="Microsoft JhengHei"/>
+        </w:rPr>
+        <w:t>#Code</w:t>
+      </w:r>
+    </w:p>
+    <w:p>
+      <w:pPr>
         <w:pStyle w:val="HTML"/>
         <w:shd w:val="clear" w:color="auto" w:fill="272822"/>
         <w:rPr>
@@ -647,6 +1019,7 @@
         </w:rPr>
         <w:br/>
       </w:r>
+      <w:proofErr w:type="spellStart"/>
       <w:r>
         <w:rPr>
           <w:rFonts w:ascii="Menlo" w:hAnsi="Menlo" w:cs="Menlo"/>
@@ -654,17 +1027,9 @@
           <w:sz w:val="24"/>
           <w:szCs w:val="24"/>
         </w:rPr>
-        <w:t xml:space="preserve">const </w:t>
-      </w:r>
-      <w:r>
-        <w:rPr>
-          <w:rFonts w:ascii="Menlo" w:hAnsi="Menlo" w:cs="Menlo"/>
-          <w:color w:val="F8F8F2"/>
-          <w:sz w:val="24"/>
-          <w:szCs w:val="24"/>
-        </w:rPr>
-        <w:t xml:space="preserve">ExtractTextPlugin </w:t>
-      </w:r>
+        <w:t>const</w:t>
+      </w:r>
+      <w:proofErr w:type="spellEnd"/>
       <w:r>
         <w:rPr>
           <w:rFonts w:ascii="Menlo" w:hAnsi="Menlo" w:cs="Menlo"/>
@@ -672,6 +1037,35 @@
           <w:sz w:val="24"/>
           <w:szCs w:val="24"/>
         </w:rPr>
+        <w:t xml:space="preserve"> </w:t>
+      </w:r>
+      <w:proofErr w:type="spellStart"/>
+      <w:r>
+        <w:rPr>
+          <w:rFonts w:ascii="Menlo" w:hAnsi="Menlo" w:cs="Menlo"/>
+          <w:color w:val="F8F8F2"/>
+          <w:sz w:val="24"/>
+          <w:szCs w:val="24"/>
+        </w:rPr>
+        <w:t>ExtractTextPlugin</w:t>
+      </w:r>
+      <w:proofErr w:type="spellEnd"/>
+      <w:r>
+        <w:rPr>
+          <w:rFonts w:ascii="Menlo" w:hAnsi="Menlo" w:cs="Menlo"/>
+          <w:color w:val="F8F8F2"/>
+          <w:sz w:val="24"/>
+          <w:szCs w:val="24"/>
+        </w:rPr>
+        <w:t xml:space="preserve"> </w:t>
+      </w:r>
+      <w:r>
+        <w:rPr>
+          <w:rFonts w:ascii="Menlo" w:hAnsi="Menlo" w:cs="Menlo"/>
+          <w:color w:val="F92672"/>
+          <w:sz w:val="24"/>
+          <w:szCs w:val="24"/>
+        </w:rPr>
         <w:t xml:space="preserve">= </w:t>
       </w:r>
       <w:r>
@@ -699,7 +1093,27 @@
           <w:sz w:val="24"/>
           <w:szCs w:val="24"/>
         </w:rPr>
-        <w:t>"extract-text-webpack-plugin"</w:t>
+        <w:t>"extract-text-</w:t>
+      </w:r>
+      <w:proofErr w:type="spellStart"/>
+      <w:r>
+        <w:rPr>
+          <w:rFonts w:ascii="Menlo" w:hAnsi="Menlo" w:cs="Menlo"/>
+          <w:color w:val="E6DB74"/>
+          <w:sz w:val="24"/>
+          <w:szCs w:val="24"/>
+        </w:rPr>
+        <w:t>webpack</w:t>
+      </w:r>
+      <w:proofErr w:type="spellEnd"/>
+      <w:r>
+        <w:rPr>
+          <w:rFonts w:ascii="Menlo" w:hAnsi="Menlo" w:cs="Menlo"/>
+          <w:color w:val="E6DB74"/>
+          <w:sz w:val="24"/>
+          <w:szCs w:val="24"/>
+        </w:rPr>
+        <w:t>-plugin"</w:t>
       </w:r>
       <w:r>
         <w:rPr>
@@ -737,6 +1151,7 @@
         </w:rPr>
         <w:br/>
       </w:r>
+      <w:proofErr w:type="spellStart"/>
       <w:r>
         <w:rPr>
           <w:rFonts w:ascii="Menlo" w:hAnsi="Menlo" w:cs="Menlo"/>
@@ -744,17 +1159,9 @@
           <w:sz w:val="24"/>
           <w:szCs w:val="24"/>
         </w:rPr>
-        <w:t xml:space="preserve">const </w:t>
-      </w:r>
-      <w:r>
-        <w:rPr>
-          <w:rFonts w:ascii="Menlo" w:hAnsi="Menlo" w:cs="Menlo"/>
-          <w:color w:val="F8F8F2"/>
-          <w:sz w:val="24"/>
-          <w:szCs w:val="24"/>
-        </w:rPr>
-        <w:t xml:space="preserve">extractSass </w:t>
-      </w:r>
+        <w:t>const</w:t>
+      </w:r>
+      <w:proofErr w:type="spellEnd"/>
       <w:r>
         <w:rPr>
           <w:rFonts w:ascii="Menlo" w:hAnsi="Menlo" w:cs="Menlo"/>
@@ -762,16 +1169,67 @@
           <w:sz w:val="24"/>
           <w:szCs w:val="24"/>
         </w:rPr>
+        <w:t xml:space="preserve"> </w:t>
+      </w:r>
+      <w:proofErr w:type="spellStart"/>
+      <w:r>
+        <w:rPr>
+          <w:rFonts w:ascii="Menlo" w:hAnsi="Menlo" w:cs="Menlo"/>
+          <w:color w:val="F8F8F2"/>
+          <w:sz w:val="24"/>
+          <w:szCs w:val="24"/>
+        </w:rPr>
+        <w:t>extractSass</w:t>
+      </w:r>
+      <w:proofErr w:type="spellEnd"/>
+      <w:r>
+        <w:rPr>
+          <w:rFonts w:ascii="Menlo" w:hAnsi="Menlo" w:cs="Menlo"/>
+          <w:color w:val="F8F8F2"/>
+          <w:sz w:val="24"/>
+          <w:szCs w:val="24"/>
+        </w:rPr>
+        <w:t xml:space="preserve"> </w:t>
+      </w:r>
+      <w:r>
+        <w:rPr>
+          <w:rFonts w:ascii="Menlo" w:hAnsi="Menlo" w:cs="Menlo"/>
+          <w:color w:val="F92672"/>
+          <w:sz w:val="24"/>
+          <w:szCs w:val="24"/>
+        </w:rPr>
         <w:t xml:space="preserve">= new </w:t>
       </w:r>
-      <w:r>
-        <w:rPr>
-          <w:rFonts w:ascii="Menlo" w:hAnsi="Menlo" w:cs="Menlo"/>
-          <w:color w:val="F8F8F2"/>
-          <w:sz w:val="24"/>
-          <w:szCs w:val="24"/>
-        </w:rPr>
-        <w:t>ExtractTextPlugin({</w:t>
+      <w:proofErr w:type="spellStart"/>
+      <w:proofErr w:type="gramStart"/>
+      <w:r>
+        <w:rPr>
+          <w:rFonts w:ascii="Menlo" w:hAnsi="Menlo" w:cs="Menlo"/>
+          <w:color w:val="F8F8F2"/>
+          <w:sz w:val="24"/>
+          <w:szCs w:val="24"/>
+        </w:rPr>
+        <w:t>ExtractTextPlugin</w:t>
+      </w:r>
+      <w:proofErr w:type="spellEnd"/>
+      <w:r>
+        <w:rPr>
+          <w:rFonts w:ascii="Menlo" w:hAnsi="Menlo" w:cs="Menlo"/>
+          <w:color w:val="F8F8F2"/>
+          <w:sz w:val="24"/>
+          <w:szCs w:val="24"/>
+        </w:rPr>
+        <w:t>(</w:t>
+      </w:r>
+      <w:proofErr w:type="gramEnd"/>
+      <w:r>
+        <w:rPr>
+          <w:rFonts w:ascii="Menlo" w:hAnsi="Menlo" w:cs="Menlo"/>
+          <w:color w:val="F8F8F2"/>
+          <w:sz w:val="24"/>
+          <w:szCs w:val="24"/>
+        </w:rPr>
+        <w:t>{</w:t>
       </w:r>
       <w:r>
         <w:rPr>
@@ -838,14 +1296,25 @@
         </w:rPr>
         <w:t xml:space="preserve">: </w:t>
       </w:r>
-      <w:r>
-        <w:rPr>
-          <w:rFonts w:ascii="Menlo" w:hAnsi="Menlo" w:cs="Menlo"/>
-          <w:color w:val="F8F8F2"/>
-          <w:sz w:val="24"/>
-          <w:szCs w:val="24"/>
-        </w:rPr>
-        <w:t xml:space="preserve">process.env.NODE_ENV </w:t>
+      <w:proofErr w:type="spellStart"/>
+      <w:r>
+        <w:rPr>
+          <w:rFonts w:ascii="Menlo" w:hAnsi="Menlo" w:cs="Menlo"/>
+          <w:color w:val="F8F8F2"/>
+          <w:sz w:val="24"/>
+          <w:szCs w:val="24"/>
+        </w:rPr>
+        <w:t>process.env.NODE_ENV</w:t>
+      </w:r>
+      <w:proofErr w:type="spellEnd"/>
+      <w:r>
+        <w:rPr>
+          <w:rFonts w:ascii="Menlo" w:hAnsi="Menlo" w:cs="Menlo"/>
+          <w:color w:val="F8F8F2"/>
+          <w:sz w:val="24"/>
+          <w:szCs w:val="24"/>
+        </w:rPr>
+        <w:t xml:space="preserve"> </w:t>
       </w:r>
       <w:r>
         <w:rPr>
@@ -899,7 +1368,7 @@
         <w:shd w:val="clear" w:color="auto" w:fill="FFFFFF"/>
         <w:spacing w:before="0" w:beforeAutospacing="0" w:after="420" w:afterAutospacing="0"/>
         <w:rPr>
-          <w:rFonts w:ascii="Microsoft JhengHei" w:eastAsia="Microsoft JhengHei" w:hAnsi="Microsoft JhengHei" w:hint="eastAsia"/>
+          <w:rFonts w:ascii="Microsoft JhengHei" w:eastAsia="Microsoft JhengHei" w:hAnsi="Microsoft JhengHei"/>
           <w:color w:val="333333"/>
         </w:rPr>
       </w:pPr>
@@ -943,7 +1412,7 @@
                     <pic:cNvPicPr/>
                   </pic:nvPicPr>
                   <pic:blipFill>
-                    <a:blip r:embed="rId6" cstate="print">
+                    <a:blip r:embed="rId7" cstate="print">
                       <a:extLst>
                         <a:ext uri="{28A0092B-C50C-407E-A947-70E740481C1C}">
                           <a14:useLocalDpi xmlns:a14="http://schemas.microsoft.com/office/drawing/2010/main" val="0"/>
@@ -972,22 +1441,23 @@
     </w:p>
     <w:p>
       <w:pPr>
-        <w:widowControl/>
-        <w:rPr>
-          <w:rFonts w:ascii="Microsoft JhengHei" w:eastAsia="Microsoft JhengHei" w:hAnsi="Microsoft JhengHei" w:cs="Times New Roman" w:hint="eastAsia"/>
+        <w:rPr>
+          <w:rFonts w:ascii="Microsoft JhengHei" w:eastAsia="Microsoft JhengHei" w:hAnsi="Microsoft JhengHei" w:hint="eastAsia"/>
+        </w:rPr>
+      </w:pPr>
+      <w:r>
+        <w:rPr>
+          <w:rFonts w:ascii="Microsoft JhengHei" w:eastAsia="Microsoft JhengHei" w:hAnsi="Microsoft JhengHei"/>
           <w:color w:val="333333"/>
-          <w:kern w:val="0"/>
-        </w:rPr>
-      </w:pPr>
-      <w:r>
-        <w:rPr>
-          <w:rFonts w:ascii="Microsoft JhengHei" w:eastAsia="Microsoft JhengHei" w:hAnsi="Microsoft JhengHei"/>
-          <w:color w:val="333333"/>
         </w:rPr>
         <w:br w:type="page"/>
       </w:r>
-      <w:bookmarkStart w:id="0" w:name="_GoBack"/>
-      <w:bookmarkEnd w:id="0"/>
+      <w:r>
+        <w:rPr>
+          <w:rFonts w:ascii="Microsoft JhengHei" w:eastAsia="Microsoft JhengHei" w:hAnsi="Microsoft JhengHei"/>
+        </w:rPr>
+        <w:t>#Code</w:t>
+      </w:r>
     </w:p>
     <w:p>
       <w:pPr>
@@ -1075,14 +1545,25 @@
         </w:rPr>
         <w:t xml:space="preserve">: </w:t>
       </w:r>
-      <w:r>
-        <w:rPr>
-          <w:rFonts w:ascii="Menlo" w:hAnsi="Menlo" w:cs="Menlo"/>
-          <w:color w:val="F8F8F2"/>
-          <w:sz w:val="24"/>
-          <w:szCs w:val="24"/>
-        </w:rPr>
-        <w:t>extractSass.extract({</w:t>
+      <w:proofErr w:type="spellStart"/>
+      <w:r>
+        <w:rPr>
+          <w:rFonts w:ascii="Menlo" w:hAnsi="Menlo" w:cs="Menlo"/>
+          <w:color w:val="F8F8F2"/>
+          <w:sz w:val="24"/>
+          <w:szCs w:val="24"/>
+        </w:rPr>
+        <w:t>extractSass.extract</w:t>
+      </w:r>
+      <w:proofErr w:type="spellEnd"/>
+      <w:r>
+        <w:rPr>
+          <w:rFonts w:ascii="Menlo" w:hAnsi="Menlo" w:cs="Menlo"/>
+          <w:color w:val="F8F8F2"/>
+          <w:sz w:val="24"/>
+          <w:szCs w:val="24"/>
+        </w:rPr>
+        <w:t>({</w:t>
       </w:r>
       <w:r>
         <w:rPr>
@@ -1138,7 +1619,27 @@
           <w:sz w:val="24"/>
           <w:szCs w:val="24"/>
         </w:rPr>
-        <w:t>"css-loader"</w:t>
+        <w:t>"</w:t>
+      </w:r>
+      <w:proofErr w:type="spellStart"/>
+      <w:r>
+        <w:rPr>
+          <w:rFonts w:ascii="Menlo" w:hAnsi="Menlo" w:cs="Menlo"/>
+          <w:color w:val="E6DB74"/>
+          <w:sz w:val="24"/>
+          <w:szCs w:val="24"/>
+        </w:rPr>
+        <w:t>css</w:t>
+      </w:r>
+      <w:proofErr w:type="spellEnd"/>
+      <w:r>
+        <w:rPr>
+          <w:rFonts w:ascii="Menlo" w:hAnsi="Menlo" w:cs="Menlo"/>
+          <w:color w:val="E6DB74"/>
+          <w:sz w:val="24"/>
+          <w:szCs w:val="24"/>
+        </w:rPr>
+        <w:t>-loader"</w:t>
       </w:r>
       <w:r>
         <w:rPr>
@@ -1369,7 +1870,7 @@
         <w:shd w:val="clear" w:color="auto" w:fill="FFFFFF"/>
         <w:spacing w:before="0" w:beforeAutospacing="0" w:after="420" w:afterAutospacing="0"/>
         <w:rPr>
-          <w:rFonts w:ascii="Microsoft JhengHei" w:eastAsia="Microsoft JhengHei" w:hAnsi="Microsoft JhengHei" w:hint="eastAsia"/>
+          <w:rFonts w:ascii="Microsoft JhengHei" w:eastAsia="Microsoft JhengHei" w:hAnsi="Microsoft JhengHei"/>
           <w:color w:val="333333"/>
         </w:rPr>
       </w:pPr>
@@ -1414,7 +1915,7 @@
                     <pic:cNvPicPr/>
                   </pic:nvPicPr>
                   <pic:blipFill>
-                    <a:blip r:embed="rId7" cstate="print">
+                    <a:blip r:embed="rId8" cstate="print">
                       <a:extLst>
                         <a:ext uri="{28A0092B-C50C-407E-A947-70E740481C1C}">
                           <a14:useLocalDpi xmlns:a14="http://schemas.microsoft.com/office/drawing/2010/main" val="0"/>
@@ -1482,7 +1983,21 @@
         <w:rPr>
           <w:rFonts w:ascii="Microsoft JhengHei" w:eastAsia="Microsoft JhengHei" w:hAnsi="Microsoft JhengHei"/>
         </w:rPr>
-        <w:t xml:space="preserve">include css  </w:t>
+        <w:t xml:space="preserve">include </w:t>
+      </w:r>
+      <w:proofErr w:type="spellStart"/>
+      <w:r>
+        <w:rPr>
+          <w:rFonts w:ascii="Microsoft JhengHei" w:eastAsia="Microsoft JhengHei" w:hAnsi="Microsoft JhengHei"/>
+        </w:rPr>
+        <w:t>css</w:t>
+      </w:r>
+      <w:proofErr w:type="spellEnd"/>
+      <w:r>
+        <w:rPr>
+          <w:rFonts w:ascii="Microsoft JhengHei" w:eastAsia="Microsoft JhengHei" w:hAnsi="Microsoft JhengHei"/>
+        </w:rPr>
+        <w:t xml:space="preserve">  </w:t>
       </w:r>
       <w:r>
         <w:rPr>
@@ -1490,11 +2005,19 @@
         </w:rPr>
         <w:t>(這裡在</w:t>
       </w:r>
-      <w:r>
-        <w:rPr>
-          <w:rFonts w:ascii="Microsoft JhengHei" w:eastAsia="Microsoft JhengHei" w:hAnsi="Microsoft JhengHei"/>
-        </w:rPr>
-        <w:t xml:space="preserve">prgPropSetup.ejs </w:t>
+      <w:proofErr w:type="spellStart"/>
+      <w:r>
+        <w:rPr>
+          <w:rFonts w:ascii="Microsoft JhengHei" w:eastAsia="Microsoft JhengHei" w:hAnsi="Microsoft JhengHei"/>
+        </w:rPr>
+        <w:t>prgPropSetup.ejs</w:t>
+      </w:r>
+      <w:proofErr w:type="spellEnd"/>
+      <w:r>
+        <w:rPr>
+          <w:rFonts w:ascii="Microsoft JhengHei" w:eastAsia="Microsoft JhengHei" w:hAnsi="Microsoft JhengHei"/>
+        </w:rPr>
+        <w:t xml:space="preserve"> </w:t>
       </w:r>
       <w:r>
         <w:rPr>
@@ -1514,12 +2037,14 @@
         </w:rPr>
         <w:t xml:space="preserve">這支 </w:t>
       </w:r>
+      <w:proofErr w:type="spellStart"/>
       <w:r>
         <w:rPr>
           <w:rFonts w:ascii="Microsoft JhengHei" w:eastAsia="Microsoft JhengHei" w:hAnsi="Microsoft JhengHei"/>
         </w:rPr>
         <w:t>css</w:t>
       </w:r>
+      <w:proofErr w:type="spellEnd"/>
     </w:p>
     <w:p>
       <w:pPr>
@@ -1548,7 +2073,7 @@
                     <pic:cNvPicPr/>
                   </pic:nvPicPr>
                   <pic:blipFill>
-                    <a:blip r:embed="rId8" cstate="print">
+                    <a:blip r:embed="rId9" cstate="print">
                       <a:extLst>
                         <a:ext uri="{28A0092B-C50C-407E-A947-70E740481C1C}">
                           <a14:useLocalDpi xmlns:a14="http://schemas.microsoft.com/office/drawing/2010/main" val="0"/>
@@ -1585,7 +2110,21 @@
         <w:rPr>
           <w:rFonts w:ascii="Microsoft JhengHei" w:eastAsia="Microsoft JhengHei" w:hAnsi="Microsoft JhengHei"/>
         </w:rPr>
-        <w:t xml:space="preserve">6. css </w:t>
+        <w:t xml:space="preserve">6. </w:t>
+      </w:r>
+      <w:proofErr w:type="spellStart"/>
+      <w:r>
+        <w:rPr>
+          <w:rFonts w:ascii="Microsoft JhengHei" w:eastAsia="Microsoft JhengHei" w:hAnsi="Microsoft JhengHei"/>
+        </w:rPr>
+        <w:t>css</w:t>
+      </w:r>
+      <w:proofErr w:type="spellEnd"/>
+      <w:r>
+        <w:rPr>
+          <w:rFonts w:ascii="Microsoft JhengHei" w:eastAsia="Microsoft JhengHei" w:hAnsi="Microsoft JhengHei"/>
+        </w:rPr>
+        <w:t xml:space="preserve"> </w:t>
       </w:r>
       <w:r>
         <w:rPr>
@@ -1617,7 +2156,21 @@
         <w:rPr>
           <w:rFonts w:ascii="Microsoft JhengHei" w:eastAsia="Microsoft JhengHei" w:hAnsi="Microsoft JhengHei"/>
         </w:rPr>
-        <w:t xml:space="preserve">ex. import var </w:t>
+        <w:t xml:space="preserve">ex. import </w:t>
+      </w:r>
+      <w:proofErr w:type="spellStart"/>
+      <w:r>
+        <w:rPr>
+          <w:rFonts w:ascii="Microsoft JhengHei" w:eastAsia="Microsoft JhengHei" w:hAnsi="Microsoft JhengHei"/>
+        </w:rPr>
+        <w:t>var</w:t>
+      </w:r>
+      <w:proofErr w:type="spellEnd"/>
+      <w:r>
+        <w:rPr>
+          <w:rFonts w:ascii="Microsoft JhengHei" w:eastAsia="Microsoft JhengHei" w:hAnsi="Microsoft JhengHei"/>
+        </w:rPr>
+        <w:t xml:space="preserve"> </w:t>
       </w:r>
       <w:r>
         <w:rPr>
@@ -1629,7 +2182,15 @@
         <w:rPr>
           <w:rFonts w:ascii="Microsoft JhengHei" w:eastAsia="Microsoft JhengHei" w:hAnsi="Microsoft JhengHei"/>
         </w:rPr>
-        <w:t xml:space="preserve"> import var</w:t>
+        <w:t xml:space="preserve"> import </w:t>
+      </w:r>
+      <w:proofErr w:type="spellStart"/>
+      <w:proofErr w:type="gramStart"/>
+      <w:r>
+        <w:rPr>
+          <w:rFonts w:ascii="Microsoft JhengHei" w:eastAsia="Microsoft JhengHei" w:hAnsi="Microsoft JhengHei"/>
+        </w:rPr>
+        <w:t>var</w:t>
       </w:r>
       <w:r>
         <w:rPr>
@@ -1638,33 +2199,35 @@
         </w:rPr>
         <w:t>.sass</w:t>
       </w:r>
+      <w:proofErr w:type="spellEnd"/>
+      <w:proofErr w:type="gramEnd"/>
     </w:p>
     <w:p>
       <w:pPr>
         <w:rPr>
+          <w:rFonts w:ascii="Microsoft JhengHei" w:eastAsia="Microsoft JhengHei" w:hAnsi="Microsoft JhengHei"/>
+          <w:color w:val="000000" w:themeColor="text1"/>
+        </w:rPr>
+      </w:pPr>
+      <w:r>
+        <w:rPr>
+          <w:rFonts w:ascii="Microsoft JhengHei" w:eastAsia="Microsoft JhengHei" w:hAnsi="Microsoft JhengHei"/>
+          <w:color w:val="000000" w:themeColor="text1"/>
+        </w:rPr>
+        <w:t xml:space="preserve">6-2 compass </w:t>
+      </w:r>
+      <w:r>
+        <w:rPr>
           <w:rFonts w:ascii="Microsoft JhengHei" w:eastAsia="Microsoft JhengHei" w:hAnsi="Microsoft JhengHei" w:hint="eastAsia"/>
           <w:color w:val="000000" w:themeColor="text1"/>
         </w:rPr>
-      </w:pPr>
-      <w:r>
-        <w:rPr>
-          <w:rFonts w:ascii="Microsoft JhengHei" w:eastAsia="Microsoft JhengHei" w:hAnsi="Microsoft JhengHei"/>
-          <w:color w:val="000000" w:themeColor="text1"/>
-        </w:rPr>
-        <w:t xml:space="preserve">6-2 compass </w:t>
-      </w:r>
-      <w:r>
-        <w:rPr>
-          <w:rFonts w:ascii="Microsoft JhengHei" w:eastAsia="Microsoft JhengHei" w:hAnsi="Microsoft JhengHei" w:hint="eastAsia"/>
-          <w:color w:val="000000" w:themeColor="text1"/>
-        </w:rPr>
         <w:t>的引入</w:t>
       </w:r>
     </w:p>
     <w:p>
       <w:pPr>
         <w:rPr>
-          <w:rFonts w:ascii="Microsoft JhengHei" w:eastAsia="Microsoft JhengHei" w:hAnsi="Microsoft JhengHei" w:hint="eastAsia"/>
+          <w:rFonts w:ascii="Microsoft JhengHei" w:eastAsia="Microsoft JhengHei" w:hAnsi="Microsoft JhengHei"/>
           <w:color w:val="000000" w:themeColor="text1"/>
         </w:rPr>
       </w:pPr>
@@ -1690,7 +2253,7 @@
                     <pic:cNvPicPr/>
                   </pic:nvPicPr>
                   <pic:blipFill>
-                    <a:blip r:embed="rId9" cstate="print">
+                    <a:blip r:embed="rId10" cstate="print">
                       <a:extLst>
                         <a:ext uri="{28A0092B-C50C-407E-A947-70E740481C1C}">
                           <a14:useLocalDpi xmlns:a14="http://schemas.microsoft.com/office/drawing/2010/main" val="0"/>
@@ -1760,69 +2323,199 @@
         </w:rPr>
         <w:t>)</w:t>
       </w:r>
+      <w:bookmarkStart w:id="0" w:name="_GoBack"/>
+      <w:bookmarkEnd w:id="0"/>
     </w:p>
-    <w:tbl>
-      <w:tblPr>
-        <w:tblW w:w="10200" w:type="dxa"/>
-        <w:tblCellMar>
-          <w:left w:w="0" w:type="dxa"/>
-          <w:right w:w="0" w:type="dxa"/>
-        </w:tblCellMar>
-        <w:tblLook w:val="04A0" w:firstRow="1" w:lastRow="0" w:firstColumn="1" w:lastColumn="0" w:noHBand="0" w:noVBand="1"/>
-      </w:tblPr>
-      <w:tblGrid>
-        <w:gridCol w:w="615"/>
-        <w:gridCol w:w="9585"/>
-      </w:tblGrid>
-      <w:tr>
-        <w:tc>
-          <w:tcPr>
-            <w:tcW w:w="0" w:type="auto"/>
-            <w:vAlign w:val="center"/>
-            <w:hideMark/>
-          </w:tcPr>
-          <w:p>
-            <w:pPr>
-              <w:widowControl/>
-              <w:rPr>
-                <w:rFonts w:ascii="Microsoft JhengHei" w:eastAsia="Microsoft JhengHei" w:hAnsi="Microsoft JhengHei" w:cs="Times New Roman"/>
-                <w:kern w:val="0"/>
-              </w:rPr>
-            </w:pPr>
-            <w:r>
-              <w:rPr>
-                <w:rFonts w:ascii="Microsoft JhengHei" w:eastAsia="Microsoft JhengHei" w:hAnsi="Microsoft JhengHei" w:cs="Times New Roman"/>
-                <w:kern w:val="0"/>
-              </w:rPr>
-              <w:t>1</w:t>
-            </w:r>
-          </w:p>
-        </w:tc>
-        <w:tc>
-          <w:tcPr>
-            <w:tcW w:w="9585" w:type="dxa"/>
-            <w:vAlign w:val="center"/>
-            <w:hideMark/>
-          </w:tcPr>
-          <w:p>
-            <w:pPr>
-              <w:widowControl/>
-              <w:rPr>
-                <w:rFonts w:ascii="Microsoft JhengHei" w:eastAsia="Microsoft JhengHei" w:hAnsi="Microsoft JhengHei" w:cs="Times New Roman"/>
-                <w:kern w:val="0"/>
-              </w:rPr>
-            </w:pPr>
-            <w:r>
-              <w:rPr>
-                <w:rFonts w:ascii="Microsoft JhengHei" w:eastAsia="Microsoft JhengHei" w:hAnsi="Microsoft JhengHei" w:cs="Courier New"/>
-                <w:kern w:val="0"/>
-              </w:rPr>
-              <w:t>$npm run build</w:t>
-            </w:r>
-          </w:p>
-        </w:tc>
-      </w:tr>
-    </w:tbl>
+    <w:p>
+      <w:pPr>
+        <w:rPr>
+          <w:rFonts w:ascii="Microsoft JhengHei" w:eastAsia="Microsoft JhengHei" w:hAnsi="Microsoft JhengHei" w:hint="eastAsia"/>
+        </w:rPr>
+      </w:pPr>
+      <w:r>
+        <w:rPr>
+          <w:rFonts w:ascii="Microsoft JhengHei" w:eastAsia="Microsoft JhengHei" w:hAnsi="Microsoft JhengHei"/>
+        </w:rPr>
+        <w:t>#Code</w:t>
+      </w:r>
+    </w:p>
+    <w:p>
+      <w:pPr>
+        <w:pStyle w:val="HTML"/>
+        <w:shd w:val="clear" w:color="auto" w:fill="272822"/>
+        <w:rPr>
+          <w:rFonts w:ascii="Menlo" w:hAnsi="Menlo" w:cs="Menlo"/>
+          <w:color w:val="A6E22E"/>
+          <w:sz w:val="24"/>
+          <w:szCs w:val="24"/>
+        </w:rPr>
+      </w:pPr>
+      <w:r>
+        <w:rPr>
+          <w:rFonts w:ascii="Menlo" w:hAnsi="Menlo" w:cs="Menlo"/>
+          <w:color w:val="F8F8F2"/>
+          <w:sz w:val="24"/>
+          <w:szCs w:val="24"/>
+        </w:rPr>
+        <w:t>$</w:t>
+      </w:r>
+      <w:proofErr w:type="spellStart"/>
+      <w:r>
+        <w:rPr>
+          <w:rFonts w:ascii="Menlo" w:hAnsi="Menlo" w:cs="Menlo"/>
+          <w:color w:val="F8F8F2"/>
+          <w:sz w:val="24"/>
+          <w:szCs w:val="24"/>
+        </w:rPr>
+        <w:t>npm</w:t>
+      </w:r>
+      <w:proofErr w:type="spellEnd"/>
+      <w:r>
+        <w:rPr>
+          <w:rFonts w:ascii="Menlo" w:hAnsi="Menlo" w:cs="Menlo"/>
+          <w:color w:val="F8F8F2"/>
+          <w:sz w:val="24"/>
+          <w:szCs w:val="24"/>
+        </w:rPr>
+        <w:t xml:space="preserve"> </w:t>
+      </w:r>
+      <w:r>
+        <w:rPr>
+          <w:rFonts w:ascii="Menlo" w:hAnsi="Menlo" w:cs="Menlo"/>
+          <w:color w:val="A6E22E"/>
+          <w:sz w:val="24"/>
+          <w:szCs w:val="24"/>
+        </w:rPr>
+        <w:t xml:space="preserve">run build </w:t>
+      </w:r>
+    </w:p>
+    <w:p>
+      <w:pPr>
+        <w:pStyle w:val="HTML"/>
+        <w:shd w:val="clear" w:color="auto" w:fill="272822"/>
+        <w:rPr>
+          <w:rFonts w:ascii="Menlo" w:hAnsi="Menlo" w:cs="Menlo"/>
+          <w:color w:val="F4B083" w:themeColor="accent2" w:themeTint="99"/>
+          <w:sz w:val="24"/>
+          <w:szCs w:val="24"/>
+        </w:rPr>
+      </w:pPr>
+      <w:r>
+        <w:rPr>
+          <w:rFonts w:ascii="Menlo" w:hAnsi="Menlo" w:cs="Menlo"/>
+          <w:color w:val="F4B083" w:themeColor="accent2" w:themeTint="99"/>
+          <w:sz w:val="24"/>
+          <w:szCs w:val="24"/>
+        </w:rPr>
+        <w:t>or</w:t>
+      </w:r>
+    </w:p>
+    <w:p>
+      <w:pPr>
+        <w:pStyle w:val="HTML"/>
+        <w:shd w:val="clear" w:color="auto" w:fill="272822"/>
+        <w:rPr>
+          <w:rFonts w:ascii="Menlo" w:hAnsi="Menlo" w:cs="Menlo"/>
+          <w:color w:val="F8F8F2"/>
+          <w:sz w:val="24"/>
+          <w:szCs w:val="24"/>
+        </w:rPr>
+      </w:pPr>
+      <w:r>
+        <w:rPr>
+          <w:rFonts w:ascii="Menlo" w:hAnsi="Menlo" w:cs="Menlo"/>
+          <w:color w:val="F8F8F2"/>
+          <w:sz w:val="24"/>
+          <w:szCs w:val="24"/>
+        </w:rPr>
+        <w:t>$</w:t>
+      </w:r>
+      <w:r>
+        <w:rPr>
+          <w:rFonts w:ascii="Menlo" w:hAnsi="Menlo" w:cs="Menlo"/>
+          <w:color w:val="F8F8F2"/>
+          <w:sz w:val="24"/>
+          <w:szCs w:val="24"/>
+        </w:rPr>
+        <w:t>.</w:t>
+      </w:r>
+      <w:r>
+        <w:rPr>
+          <w:rFonts w:ascii="Menlo" w:hAnsi="Menlo" w:cs="Menlo"/>
+          <w:color w:val="E6DB74"/>
+          <w:sz w:val="24"/>
+          <w:szCs w:val="24"/>
+        </w:rPr>
+        <w:t>/</w:t>
+      </w:r>
+      <w:proofErr w:type="spellStart"/>
+      <w:r>
+        <w:rPr>
+          <w:rFonts w:ascii="Menlo" w:hAnsi="Menlo" w:cs="Menlo"/>
+          <w:color w:val="E6DB74"/>
+          <w:sz w:val="24"/>
+          <w:szCs w:val="24"/>
+        </w:rPr>
+        <w:t>node_modules</w:t>
+      </w:r>
+      <w:proofErr w:type="spellEnd"/>
+      <w:r>
+        <w:rPr>
+          <w:rFonts w:ascii="Menlo" w:hAnsi="Menlo" w:cs="Menlo"/>
+          <w:color w:val="E6DB74"/>
+          <w:sz w:val="24"/>
+          <w:szCs w:val="24"/>
+        </w:rPr>
+        <w:t>/</w:t>
+      </w:r>
+      <w:proofErr w:type="spellStart"/>
+      <w:r>
+        <w:rPr>
+          <w:rFonts w:ascii="Menlo" w:hAnsi="Menlo" w:cs="Menlo"/>
+          <w:color w:val="F8F8F2"/>
+          <w:sz w:val="24"/>
+          <w:szCs w:val="24"/>
+        </w:rPr>
+        <w:t>webpack</w:t>
+      </w:r>
+      <w:proofErr w:type="spellEnd"/>
+      <w:r>
+        <w:rPr>
+          <w:rFonts w:ascii="Menlo" w:hAnsi="Menlo" w:cs="Menlo"/>
+          <w:color w:val="F92672"/>
+          <w:sz w:val="24"/>
+          <w:szCs w:val="24"/>
+        </w:rPr>
+        <w:t>/</w:t>
+      </w:r>
+      <w:r>
+        <w:rPr>
+          <w:rFonts w:ascii="Menlo" w:hAnsi="Menlo" w:cs="Menlo"/>
+          <w:color w:val="A6E22E"/>
+          <w:sz w:val="24"/>
+          <w:szCs w:val="24"/>
+        </w:rPr>
+        <w:t>bin</w:t>
+      </w:r>
+      <w:r>
+        <w:rPr>
+          <w:rFonts w:ascii="Menlo" w:hAnsi="Menlo" w:cs="Menlo"/>
+          <w:color w:val="F92672"/>
+          <w:sz w:val="24"/>
+          <w:szCs w:val="24"/>
+        </w:rPr>
+        <w:t>/</w:t>
+      </w:r>
+      <w:r>
+        <w:rPr>
+          <w:rFonts w:ascii="Menlo" w:hAnsi="Menlo" w:cs="Menlo"/>
+          <w:color w:val="F8F8F2"/>
+          <w:sz w:val="24"/>
+          <w:szCs w:val="24"/>
+        </w:rPr>
+        <w:t>webpack.js</w:t>
+      </w:r>
+    </w:p>
     <w:p>
       <w:pPr>
         <w:rPr>
@@ -1838,6 +2531,112 @@
     </w:sectPr>
   </w:body>
 </w:document>
+</file>
+
+<file path=word/numbering.xml><?xml version="1.0" encoding="utf-8"?>
+<w:numbering xmlns:wpc="http://schemas.microsoft.com/office/word/2010/wordprocessingCanvas" xmlns:mo="http://schemas.microsoft.com/office/mac/office/2008/main" xmlns:mc="http://schemas.openxmlformats.org/markup-compatibility/2006" xmlns:mv="urn:schemas-microsoft-com:mac:vml" xmlns:o="urn:schemas-microsoft-com:office:office" xmlns:r="http://schemas.openxmlformats.org/officeDocument/2006/relationships" xmlns:m="http://schemas.openxmlformats.org/officeDocument/2006/math" xmlns:v="urn:schemas-microsoft-com:vml" xmlns:wp14="http://schemas.microsoft.com/office/word/2010/wordprocessingDrawing" xmlns:wp="http://schemas.openxmlformats.org/drawingml/2006/wordprocessingDrawing" xmlns:w10="urn:schemas-microsoft-com:office:word" xmlns:w="http://schemas.openxmlformats.org/wordprocessingml/2006/main" xmlns:w14="http://schemas.microsoft.com/office/word/2010/wordml" xmlns:w15="http://schemas.microsoft.com/office/word/2012/wordml" xmlns:wpg="http://schemas.microsoft.com/office/word/2010/wordprocessingGroup" xmlns:wpi="http://schemas.microsoft.com/office/word/2010/wordprocessingInk" xmlns:wne="http://schemas.microsoft.com/office/word/2006/wordml" xmlns:wps="http://schemas.microsoft.com/office/word/2010/wordprocessingShape" mc:Ignorable="w14 w15 wp14">
+  <w:abstractNum w:abstractNumId="0">
+    <w:nsid w:val="4ED33ACA"/>
+    <w:multiLevelType w:val="hybridMultilevel"/>
+    <w:tmpl w:val="D7567718"/>
+    <w:lvl w:ilvl="0" w:tplc="6660E3A6">
+      <w:start w:val="1"/>
+      <w:numFmt w:val="decimal"/>
+      <w:lvlText w:val="%1."/>
+      <w:lvlJc w:val="left"/>
+      <w:pPr>
+        <w:ind w:left="360" w:hanging="360"/>
+      </w:pPr>
+      <w:rPr>
+        <w:rFonts w:hint="default"/>
+      </w:rPr>
+    </w:lvl>
+    <w:lvl w:ilvl="1" w:tplc="04090019" w:tentative="1">
+      <w:start w:val="1"/>
+      <w:numFmt w:val="ideographTraditional"/>
+      <w:lvlText w:val="%2、"/>
+      <w:lvlJc w:val="left"/>
+      <w:pPr>
+        <w:ind w:left="960" w:hanging="480"/>
+      </w:pPr>
+      <w:rPr>
+        <w:rFonts w:ascii="新細明體" w:eastAsia="新細明體" w:hAnsi="新細明體" w:hint="eastAsia"/>
+      </w:rPr>
+    </w:lvl>
+    <w:lvl w:ilvl="2" w:tplc="0409001B" w:tentative="1">
+      <w:start w:val="1"/>
+      <w:numFmt w:val="lowerRoman"/>
+      <w:lvlText w:val="%3."/>
+      <w:lvlJc w:val="right"/>
+      <w:pPr>
+        <w:ind w:left="1440" w:hanging="480"/>
+      </w:pPr>
+    </w:lvl>
+    <w:lvl w:ilvl="3" w:tplc="0409000F" w:tentative="1">
+      <w:start w:val="1"/>
+      <w:numFmt w:val="decimal"/>
+      <w:lvlText w:val="%4."/>
+      <w:lvlJc w:val="left"/>
+      <w:pPr>
+        <w:ind w:left="1920" w:hanging="480"/>
+      </w:pPr>
+    </w:lvl>
+    <w:lvl w:ilvl="4" w:tplc="04090019" w:tentative="1">
+      <w:start w:val="1"/>
+      <w:numFmt w:val="ideographTraditional"/>
+      <w:lvlText w:val="%5、"/>
+      <w:lvlJc w:val="left"/>
+      <w:pPr>
+        <w:ind w:left="2400" w:hanging="480"/>
+      </w:pPr>
+      <w:rPr>
+        <w:rFonts w:ascii="新細明體" w:eastAsia="新細明體" w:hAnsi="新細明體" w:hint="eastAsia"/>
+      </w:rPr>
+    </w:lvl>
+    <w:lvl w:ilvl="5" w:tplc="0409001B" w:tentative="1">
+      <w:start w:val="1"/>
+      <w:numFmt w:val="lowerRoman"/>
+      <w:lvlText w:val="%6."/>
+      <w:lvlJc w:val="right"/>
+      <w:pPr>
+        <w:ind w:left="2880" w:hanging="480"/>
+      </w:pPr>
+    </w:lvl>
+    <w:lvl w:ilvl="6" w:tplc="0409000F" w:tentative="1">
+      <w:start w:val="1"/>
+      <w:numFmt w:val="decimal"/>
+      <w:lvlText w:val="%7."/>
+      <w:lvlJc w:val="left"/>
+      <w:pPr>
+        <w:ind w:left="3360" w:hanging="480"/>
+      </w:pPr>
+    </w:lvl>
+    <w:lvl w:ilvl="7" w:tplc="04090019" w:tentative="1">
+      <w:start w:val="1"/>
+      <w:numFmt w:val="ideographTraditional"/>
+      <w:lvlText w:val="%8、"/>
+      <w:lvlJc w:val="left"/>
+      <w:pPr>
+        <w:ind w:left="3840" w:hanging="480"/>
+      </w:pPr>
+      <w:rPr>
+        <w:rFonts w:ascii="新細明體" w:eastAsia="新細明體" w:hAnsi="新細明體" w:hint="eastAsia"/>
+      </w:rPr>
+    </w:lvl>
+    <w:lvl w:ilvl="8" w:tplc="0409001B" w:tentative="1">
+      <w:start w:val="1"/>
+      <w:numFmt w:val="lowerRoman"/>
+      <w:lvlText w:val="%9."/>
+      <w:lvlJc w:val="right"/>
+      <w:pPr>
+        <w:ind w:left="4320" w:hanging="480"/>
+      </w:pPr>
+    </w:lvl>
+  </w:abstractNum>
+  <w:num w:numId="1">
+    <w:abstractNumId w:val="0"/>
+  </w:num>
+</w:numbering>
 </file>
 
 <file path=word/styles.xml><?xml version="1.0" encoding="utf-8"?>
@@ -2351,6 +3150,31 @@
       <w:szCs w:val="20"/>
     </w:rPr>
   </w:style>
+  <w:style w:type="paragraph" w:styleId="a3">
+    <w:name w:val="List Paragraph"/>
+    <w:basedOn w:val="a"/>
+    <w:uiPriority w:val="34"/>
+    <w:qFormat/>
+    <w:rsid w:val="00A635B5"/>
+    <w:pPr>
+      <w:ind w:leftChars="200" w:left="480"/>
+    </w:pPr>
+  </w:style>
+  <w:style w:type="paragraph" w:customStyle="1" w:styleId="p1">
+    <w:name w:val="p1"/>
+    <w:basedOn w:val="a"/>
+    <w:rsid w:val="00AC2631"/>
+    <w:pPr>
+      <w:widowControl/>
+    </w:pPr>
+    <w:rPr>
+      <w:rFonts w:ascii="Helvetica Neue" w:hAnsi="Helvetica Neue" w:cs="Times New Roman"/>
+      <w:color w:val="454545"/>
+      <w:kern w:val="0"/>
+      <w:sz w:val="18"/>
+      <w:szCs w:val="18"/>
+    </w:rPr>
+  </w:style>
 </w:styles>
 </file>
 

</xml_diff>